<commit_message>
prep for ATM week 4
</commit_message>
<xml_diff>
--- a/FutureGroupGuides/Originals/ATM Series - Week 4.docx
+++ b/FutureGroupGuides/Originals/ATM Series - Week 4.docx
@@ -122,6 +122,8 @@
         </w:rPr>
         <w:t xml:space="preserve">      Week 4</w:t>
       </w:r>
+      <w:bookmarkStart w:id="0" w:name="_GoBack"/>
+      <w:bookmarkEnd w:id="0"/>
     </w:p>
     <w:p>
       <w:pPr>
@@ -244,7 +246,7 @@
           <w:sz w:val="20"/>
           <w:szCs w:val="20"/>
         </w:rPr>
-        <w:t xml:space="preserve">Sermon in a Sentence </w:t>
+        <w:t xml:space="preserve">SERMON IN A SENTENCE </w:t>
       </w:r>
     </w:p>
     <w:p>
@@ -283,8 +285,6 @@
         </w:rPr>
         <w:t>s</w:t>
       </w:r>
-      <w:bookmarkStart w:id="0" w:name="_GoBack"/>
-      <w:bookmarkEnd w:id="0"/>
       <w:r>
         <w:rPr>
           <w:sz w:val="20"/>
@@ -335,7 +335,7 @@
           <w:sz w:val="20"/>
           <w:szCs w:val="20"/>
         </w:rPr>
-        <w:t xml:space="preserve">Ephesians 6:12, KJV: "For </w:t>
+        <w:t xml:space="preserve">Ephesians 6:12 KJV "For </w:t>
       </w:r>
       <w:r>
         <w:rPr>

</xml_diff>